<commit_message>
The whole thing is done, also I took a Vue Crash Course and I rewrote the preveious megye liga szintü code to something that I can wrote my name next to
</commit_message>
<xml_diff>
--- a/Dokumentáció.docx
+++ b/Dokumentáció.docx
@@ -89,16 +89,7 @@
           <w:u w:val="single"/>
           <w:lang w:val="hu-HU"/>
         </w:rPr>
-        <w:t>Projekt célja</w:t>
-      </w:r>
-      <w:r>
-        <w:rPr>
-          <w:sz w:val="36"/>
-          <w:szCs w:val="36"/>
-          <w:u w:val="single"/>
-          <w:lang w:val="hu-HU"/>
-        </w:rPr>
-        <w:t>:</w:t>
+        <w:t>Projekt célja:</w:t>
       </w:r>
       <w:r>
         <w:rPr>
@@ -310,34 +301,16 @@
         </w:rPr>
       </w:pPr>
       <w:r>
-        <w:t xml:space="preserve">Az SLC </w:t>
-      </w:r>
-      <w:proofErr w:type="spellStart"/>
-      <w:r>
-        <w:t>logója</w:t>
-      </w:r>
-      <w:proofErr w:type="spellEnd"/>
-      <w:r>
-        <w:t xml:space="preserve"> </w:t>
-      </w:r>
-      <w:r>
-        <w:fldChar w:fldCharType="begin"/>
-      </w:r>
-      <w:r>
-        <w:instrText xml:space="preserve"> SEQ Az_SLC_logója \* ARABIC </w:instrText>
-      </w:r>
-      <w:r>
-        <w:fldChar w:fldCharType="separate"/>
-      </w:r>
-      <w:r>
-        <w:rPr>
-          <w:noProof/>
-        </w:rPr>
-        <w:t>1</w:t>
-      </w:r>
-      <w:r>
-        <w:fldChar w:fldCharType="end"/>
-      </w:r>
+        <w:t xml:space="preserve">Az SLC logója </w:t>
+      </w:r>
+      <w:fldSimple w:instr=" SEQ Az_SLC_logója \* ARABIC ">
+        <w:r>
+          <w:rPr>
+            <w:noProof/>
+          </w:rPr>
+          <w:t>1</w:t>
+        </w:r>
+      </w:fldSimple>
     </w:p>
     <w:p>
       <w:pPr>
@@ -704,50 +677,37 @@
           <w:sz w:val="40"/>
           <w:szCs w:val="40"/>
           <w:u w:val="single"/>
-          <w:lang w:val="de-CH"/>
         </w:rPr>
       </w:pPr>
       <w:r>
         <w:t xml:space="preserve">Tech Stack </w:t>
       </w:r>
-      <w:r>
-        <w:fldChar w:fldCharType="begin"/>
-      </w:r>
-      <w:r>
-        <w:instrText xml:space="preserve"> SEQ Tech_Stack \* ARABIC </w:instrText>
-      </w:r>
-      <w:r>
-        <w:fldChar w:fldCharType="separate"/>
-      </w:r>
-      <w:r>
-        <w:rPr>
-          <w:noProof/>
-        </w:rPr>
-        <w:t>1</w:t>
-      </w:r>
-      <w:r>
-        <w:fldChar w:fldCharType="end"/>
-      </w:r>
-    </w:p>
-    <w:p>
-      <w:pPr>
-        <w:rPr>
-          <w:b/>
-          <w:bCs/>
-          <w:sz w:val="40"/>
-          <w:szCs w:val="40"/>
-          <w:u w:val="single"/>
-          <w:lang w:val="de-CH"/>
-        </w:rPr>
-      </w:pPr>
-      <w:r>
-        <w:rPr>
-          <w:b/>
-          <w:bCs/>
-          <w:sz w:val="40"/>
-          <w:szCs w:val="40"/>
-          <w:u w:val="single"/>
-          <w:lang w:val="de-CH"/>
+      <w:fldSimple w:instr=" SEQ Tech_Stack \* ARABIC ">
+        <w:r>
+          <w:rPr>
+            <w:noProof/>
+          </w:rPr>
+          <w:t>1</w:t>
+        </w:r>
+      </w:fldSimple>
+    </w:p>
+    <w:p>
+      <w:pPr>
+        <w:rPr>
+          <w:b/>
+          <w:bCs/>
+          <w:sz w:val="40"/>
+          <w:szCs w:val="40"/>
+          <w:u w:val="single"/>
+        </w:rPr>
+      </w:pPr>
+      <w:r>
+        <w:rPr>
+          <w:b/>
+          <w:bCs/>
+          <w:sz w:val="40"/>
+          <w:szCs w:val="40"/>
+          <w:u w:val="single"/>
         </w:rPr>
         <w:tab/>
       </w:r>
@@ -758,7 +718,6 @@
           <w:sz w:val="40"/>
           <w:szCs w:val="40"/>
           <w:u w:val="single"/>
-          <w:lang w:val="de-CH"/>
         </w:rPr>
         <w:tab/>
       </w:r>
@@ -769,7 +728,6 @@
           <w:sz w:val="40"/>
           <w:szCs w:val="40"/>
           <w:u w:val="single"/>
-          <w:lang w:val="de-CH"/>
         </w:rPr>
         <w:tab/>
       </w:r>
@@ -780,7 +738,6 @@
           <w:sz w:val="40"/>
           <w:szCs w:val="40"/>
           <w:u w:val="single"/>
-          <w:lang w:val="de-CH"/>
         </w:rPr>
         <w:tab/>
       </w:r>
@@ -791,7 +748,6 @@
           <w:sz w:val="40"/>
           <w:szCs w:val="40"/>
           <w:u w:val="single"/>
-          <w:lang w:val="de-CH"/>
         </w:rPr>
         <w:tab/>
       </w:r>
@@ -802,7 +758,6 @@
           <w:sz w:val="40"/>
           <w:szCs w:val="40"/>
           <w:u w:val="single"/>
-          <w:lang w:val="de-CH"/>
         </w:rPr>
         <w:tab/>
       </w:r>
@@ -813,7 +768,6 @@
           <w:sz w:val="40"/>
           <w:szCs w:val="40"/>
           <w:u w:val="single"/>
-          <w:lang w:val="de-CH"/>
         </w:rPr>
         <w:tab/>
       </w:r>
@@ -824,7 +778,6 @@
           <w:sz w:val="40"/>
           <w:szCs w:val="40"/>
           <w:u w:val="single"/>
-          <w:lang w:val="de-CH"/>
         </w:rPr>
         <w:tab/>
       </w:r>
@@ -835,7 +788,6 @@
           <w:sz w:val="40"/>
           <w:szCs w:val="40"/>
           <w:u w:val="single"/>
-          <w:lang w:val="de-CH"/>
         </w:rPr>
         <w:tab/>
       </w:r>
@@ -846,7 +798,6 @@
           <w:sz w:val="40"/>
           <w:szCs w:val="40"/>
           <w:u w:val="single"/>
-          <w:lang w:val="de-CH"/>
         </w:rPr>
         <w:tab/>
       </w:r>
@@ -857,7 +808,6 @@
           <w:sz w:val="40"/>
           <w:szCs w:val="40"/>
           <w:u w:val="single"/>
-          <w:lang w:val="de-CH"/>
         </w:rPr>
         <w:tab/>
       </w:r>
@@ -868,7 +818,6 @@
           <w:sz w:val="40"/>
           <w:szCs w:val="40"/>
           <w:u w:val="single"/>
-          <w:lang w:val="de-CH"/>
         </w:rPr>
         <w:tab/>
       </w:r>
@@ -879,7 +828,6 @@
           <w:sz w:val="40"/>
           <w:szCs w:val="40"/>
           <w:u w:val="single"/>
-          <w:lang w:val="de-CH"/>
         </w:rPr>
         <w:tab/>
       </w:r>
@@ -890,7 +838,6 @@
           <w:sz w:val="40"/>
           <w:szCs w:val="40"/>
           <w:u w:val="single"/>
-          <w:lang w:val="de-CH"/>
         </w:rPr>
         <w:tab/>
       </w:r>
@@ -901,7 +848,6 @@
           <w:sz w:val="40"/>
           <w:szCs w:val="40"/>
           <w:u w:val="single"/>
-          <w:lang w:val="de-CH"/>
         </w:rPr>
         <w:tab/>
       </w:r>
@@ -914,29 +860,27 @@
           <w:sz w:val="40"/>
           <w:szCs w:val="40"/>
           <w:u w:val="single"/>
-          <w:lang w:val="de-CH"/>
-        </w:rPr>
-      </w:pPr>
-    </w:p>
-    <w:p>
-      <w:pPr>
-        <w:rPr>
-          <w:b/>
-          <w:bCs/>
-          <w:sz w:val="40"/>
-          <w:szCs w:val="40"/>
-          <w:u w:val="single"/>
-          <w:lang w:val="hu-HU"/>
-        </w:rPr>
-      </w:pPr>
-      <w:r>
-        <w:rPr>
-          <w:b/>
-          <w:bCs/>
-          <w:sz w:val="40"/>
-          <w:szCs w:val="40"/>
-          <w:u w:val="single"/>
-          <w:lang w:val="de-CH"/>
+        </w:rPr>
+      </w:pPr>
+    </w:p>
+    <w:p>
+      <w:pPr>
+        <w:rPr>
+          <w:b/>
+          <w:bCs/>
+          <w:sz w:val="40"/>
+          <w:szCs w:val="40"/>
+          <w:u w:val="single"/>
+          <w:lang w:val="hu-HU"/>
+        </w:rPr>
+      </w:pPr>
+      <w:r>
+        <w:rPr>
+          <w:b/>
+          <w:bCs/>
+          <w:sz w:val="40"/>
+          <w:szCs w:val="40"/>
+          <w:u w:val="single"/>
         </w:rPr>
         <w:t>Hogyan m</w:t>
       </w:r>
@@ -1124,7 +1068,7 @@
           <w:szCs w:val="28"/>
           <w:lang w:val="hu-HU"/>
         </w:rPr>
-        <w:t>Jelenleg az egyetlen koponensünk a maga a termék kártya,  amin az elérhető terméket megjelenítjük a felhasználónak. Jelenleg a kódja így néz ki(CSS-leszámítva):</w:t>
+        <w:t>Jelenleg az egyetlen koponensünk maga a termék kártya,  amin az elérhető terméket megjelenítjük a felhasználónak. Jelenleg a kódja így néz ki(CSS-leszámítva):</w:t>
       </w:r>
     </w:p>
     <w:p>
@@ -1150,9 +1094,9 @@
           <w:lang w:val="hu-HU"/>
         </w:rPr>
         <w:drawing>
-          <wp:inline distT="0" distB="0" distL="0" distR="0" wp14:anchorId="46A5D6A5" wp14:editId="36EC61F8">
-            <wp:extent cx="4791075" cy="4115408"/>
-            <wp:effectExtent l="0" t="0" r="0" b="0"/>
+          <wp:inline distT="0" distB="0" distL="0" distR="0" wp14:anchorId="46A5D6A5" wp14:editId="47C3FACC">
+            <wp:extent cx="6392173" cy="5490709"/>
+            <wp:effectExtent l="0" t="0" r="8890" b="0"/>
             <wp:docPr id="1456168700" name="Picture 7"/>
             <wp:cNvGraphicFramePr>
               <a:graphicFrameLocks xmlns:a="http://schemas.openxmlformats.org/drawingml/2006/main" noChangeAspect="1"/>
@@ -1182,7 +1126,7 @@
                   <pic:spPr bwMode="auto">
                     <a:xfrm>
                       <a:off x="0" y="0"/>
-                      <a:ext cx="4811075" cy="4132588"/>
+                      <a:ext cx="6427818" cy="5521327"/>
                     </a:xfrm>
                     <a:prstGeom prst="rect">
                       <a:avLst/>
@@ -1211,32 +1155,17 @@
           <w:lang w:val="hu-HU"/>
         </w:rPr>
       </w:pPr>
-      <w:proofErr w:type="spellStart"/>
-      <w:r>
-        <w:t>ProductCard.vue</w:t>
-      </w:r>
-      <w:proofErr w:type="spellEnd"/>
-      <w:r>
-        <w:t xml:space="preserve"> </w:t>
-      </w:r>
-      <w:r>
-        <w:fldChar w:fldCharType="begin"/>
-      </w:r>
-      <w:r>
-        <w:instrText xml:space="preserve"> SEQ ProductCard.vue \* ARABIC </w:instrText>
-      </w:r>
-      <w:r>
-        <w:fldChar w:fldCharType="separate"/>
-      </w:r>
-      <w:r>
-        <w:rPr>
-          <w:noProof/>
-        </w:rPr>
-        <w:t>1</w:t>
-      </w:r>
-      <w:r>
-        <w:fldChar w:fldCharType="end"/>
-      </w:r>
+      <w:r>
+        <w:t xml:space="preserve">ProductCard.vue </w:t>
+      </w:r>
+      <w:fldSimple w:instr=" SEQ ProductCard.vue \* ARABIC ">
+        <w:r>
+          <w:rPr>
+            <w:noProof/>
+          </w:rPr>
+          <w:t>1</w:t>
+        </w:r>
+      </w:fldSimple>
     </w:p>
     <w:p>
       <w:pPr>
@@ -1287,33 +1216,6 @@
     <w:p>
       <w:pPr>
         <w:rPr>
-          <w:sz w:val="28"/>
-          <w:szCs w:val="28"/>
-          <w:lang w:val="hu-HU"/>
-        </w:rPr>
-      </w:pPr>
-    </w:p>
-    <w:p>
-      <w:pPr>
-        <w:rPr>
-          <w:sz w:val="28"/>
-          <w:szCs w:val="28"/>
-          <w:lang w:val="hu-HU"/>
-        </w:rPr>
-      </w:pPr>
-    </w:p>
-    <w:p>
-      <w:pPr>
-        <w:rPr>
-          <w:sz w:val="28"/>
-          <w:szCs w:val="28"/>
-          <w:lang w:val="hu-HU"/>
-        </w:rPr>
-      </w:pPr>
-    </w:p>
-    <w:p>
-      <w:pPr>
-        <w:rPr>
           <w:b/>
           <w:bCs/>
           <w:sz w:val="32"/>
@@ -1329,7 +1231,6 @@
           <w:szCs w:val="32"/>
           <w:lang w:val="hu-HU"/>
         </w:rPr>
-        <w:lastRenderedPageBreak/>
         <w:t xml:space="preserve">Magát a főoldalt(App.vue) több részletben mutatnánk be. </w:t>
       </w:r>
     </w:p>
@@ -1449,40 +1350,17 @@
           <w:lang w:val="hu-HU"/>
         </w:rPr>
       </w:pPr>
-      <w:proofErr w:type="spellStart"/>
-      <w:r>
-        <w:t>App.vue</w:t>
-      </w:r>
-      <w:proofErr w:type="spellEnd"/>
-      <w:r>
-        <w:t xml:space="preserve"> </w:t>
-      </w:r>
-      <w:proofErr w:type="spellStart"/>
-      <w:r>
-        <w:t>darab</w:t>
-      </w:r>
-      <w:proofErr w:type="spellEnd"/>
-      <w:r>
-        <w:t xml:space="preserve"> </w:t>
-      </w:r>
-      <w:r>
-        <w:fldChar w:fldCharType="begin"/>
-      </w:r>
-      <w:r>
-        <w:instrText xml:space="preserve"> SEQ App.vue_darab \* ARABIC </w:instrText>
-      </w:r>
-      <w:r>
-        <w:fldChar w:fldCharType="separate"/>
-      </w:r>
-      <w:r>
-        <w:rPr>
-          <w:noProof/>
-        </w:rPr>
-        <w:t>1</w:t>
-      </w:r>
-      <w:r>
-        <w:fldChar w:fldCharType="end"/>
-      </w:r>
+      <w:r>
+        <w:t xml:space="preserve">App.vue darab </w:t>
+      </w:r>
+      <w:fldSimple w:instr=" SEQ App.vue_darab \* ARABIC ">
+        <w:r>
+          <w:rPr>
+            <w:noProof/>
+          </w:rPr>
+          <w:t>1</w:t>
+        </w:r>
+      </w:fldSimple>
     </w:p>
     <w:p>
       <w:pPr>
@@ -1597,40 +1475,17 @@
           <w:lang w:val="hu-HU"/>
         </w:rPr>
       </w:pPr>
-      <w:proofErr w:type="spellStart"/>
-      <w:r>
-        <w:t>App.vue</w:t>
-      </w:r>
-      <w:proofErr w:type="spellEnd"/>
-      <w:r>
-        <w:t xml:space="preserve"> </w:t>
-      </w:r>
-      <w:proofErr w:type="spellStart"/>
-      <w:r>
-        <w:t>darab</w:t>
-      </w:r>
-      <w:proofErr w:type="spellEnd"/>
-      <w:r>
-        <w:t xml:space="preserve"> </w:t>
-      </w:r>
-      <w:r>
-        <w:fldChar w:fldCharType="begin"/>
-      </w:r>
-      <w:r>
-        <w:instrText xml:space="preserve"> SEQ App.vue_darab \* ARABIC </w:instrText>
-      </w:r>
-      <w:r>
-        <w:fldChar w:fldCharType="separate"/>
-      </w:r>
-      <w:r>
-        <w:rPr>
-          <w:noProof/>
-        </w:rPr>
-        <w:t>2</w:t>
-      </w:r>
-      <w:r>
-        <w:fldChar w:fldCharType="end"/>
-      </w:r>
+      <w:r>
+        <w:t xml:space="preserve">App.vue darab </w:t>
+      </w:r>
+      <w:fldSimple w:instr=" SEQ App.vue_darab \* ARABIC ">
+        <w:r>
+          <w:rPr>
+            <w:noProof/>
+          </w:rPr>
+          <w:t>2</w:t>
+        </w:r>
+      </w:fldSimple>
     </w:p>
     <w:p>
       <w:pPr>
@@ -1657,7 +1512,6 @@
           <w:u w:val="single"/>
           <w:lang w:val="hu-HU"/>
         </w:rPr>
-        <w:lastRenderedPageBreak/>
         <w:t>A következő részben bemutatjuk a termékek közötti keresést.</w:t>
       </w:r>
     </w:p>
@@ -1751,40 +1605,17 @@
           <w:lang w:val="hu-HU"/>
         </w:rPr>
       </w:pPr>
-      <w:proofErr w:type="spellStart"/>
-      <w:r>
-        <w:t>App.vue</w:t>
-      </w:r>
-      <w:proofErr w:type="spellEnd"/>
-      <w:r>
-        <w:t xml:space="preserve"> </w:t>
-      </w:r>
-      <w:proofErr w:type="spellStart"/>
-      <w:r>
-        <w:t>darab</w:t>
-      </w:r>
-      <w:proofErr w:type="spellEnd"/>
-      <w:r>
-        <w:t xml:space="preserve"> </w:t>
-      </w:r>
-      <w:r>
-        <w:fldChar w:fldCharType="begin"/>
-      </w:r>
-      <w:r>
-        <w:instrText xml:space="preserve"> SEQ App.vue_darab \* ARABIC </w:instrText>
-      </w:r>
-      <w:r>
-        <w:fldChar w:fldCharType="separate"/>
-      </w:r>
-      <w:r>
-        <w:rPr>
-          <w:noProof/>
-        </w:rPr>
-        <w:t>3</w:t>
-      </w:r>
-      <w:r>
-        <w:fldChar w:fldCharType="end"/>
-      </w:r>
+      <w:r>
+        <w:t xml:space="preserve">App.vue darab </w:t>
+      </w:r>
+      <w:fldSimple w:instr=" SEQ App.vue_darab \* ARABIC ">
+        <w:r>
+          <w:rPr>
+            <w:noProof/>
+          </w:rPr>
+          <w:t>3</w:t>
+        </w:r>
+      </w:fldSimple>
     </w:p>
     <w:p>
       <w:pPr>
@@ -1880,40 +1711,17 @@
         <w:pStyle w:val="Caption"/>
         <w:jc w:val="center"/>
       </w:pPr>
-      <w:proofErr w:type="spellStart"/>
-      <w:r>
-        <w:t>App.vue</w:t>
-      </w:r>
-      <w:proofErr w:type="spellEnd"/>
-      <w:r>
-        <w:t xml:space="preserve"> </w:t>
-      </w:r>
-      <w:proofErr w:type="spellStart"/>
-      <w:r>
-        <w:t>darab</w:t>
-      </w:r>
-      <w:proofErr w:type="spellEnd"/>
-      <w:r>
-        <w:t xml:space="preserve"> </w:t>
-      </w:r>
-      <w:r>
-        <w:fldChar w:fldCharType="begin"/>
-      </w:r>
-      <w:r>
-        <w:instrText xml:space="preserve"> SEQ App.vue_darab \* ARABIC </w:instrText>
-      </w:r>
-      <w:r>
-        <w:fldChar w:fldCharType="separate"/>
-      </w:r>
-      <w:r>
-        <w:rPr>
-          <w:noProof/>
-        </w:rPr>
-        <w:t>4</w:t>
-      </w:r>
-      <w:r>
-        <w:fldChar w:fldCharType="end"/>
-      </w:r>
+      <w:r>
+        <w:t xml:space="preserve">App.vue darab </w:t>
+      </w:r>
+      <w:fldSimple w:instr=" SEQ App.vue_darab \* ARABIC ">
+        <w:r>
+          <w:rPr>
+            <w:noProof/>
+          </w:rPr>
+          <w:t>4</w:t>
+        </w:r>
+      </w:fldSimple>
     </w:p>
     <w:p>
       <w:pPr>
@@ -1971,25 +1779,7 @@
             <w:szCs w:val="20"/>
             <w:lang w:val="hu-HU"/>
           </w:rPr>
-          <w:t>github repó</w:t>
-        </w:r>
-        <w:r>
-          <w:rPr>
-            <w:rStyle w:val="Hyperlink"/>
-            <w:sz w:val="20"/>
-            <w:szCs w:val="20"/>
-            <w:lang w:val="hu-HU"/>
-          </w:rPr>
-          <w:t>n</w:t>
-        </w:r>
-        <w:r>
-          <w:rPr>
-            <w:rStyle w:val="Hyperlink"/>
-            <w:sz w:val="20"/>
-            <w:szCs w:val="20"/>
-            <w:lang w:val="hu-HU"/>
-          </w:rPr>
-          <w:t>kban</w:t>
+          <w:t>github repónkban</w:t>
         </w:r>
       </w:hyperlink>
       <w:r>
@@ -2684,6 +2474,7 @@
   <w:style w:type="character" w:default="1" w:styleId="DefaultParagraphFont">
     <w:name w:val="Default Paragraph Font"/>
     <w:uiPriority w:val="1"/>
+    <w:semiHidden/>
     <w:unhideWhenUsed/>
   </w:style>
   <w:style w:type="table" w:default="1" w:styleId="TableNormal">
@@ -3115,15 +2906,6 @@
 </file>
 
 <file path=customXml/item1.xml><?xml version="1.0" encoding="utf-8"?>
-<?mso-contentType ?>
-<FormTemplates xmlns="http://schemas.microsoft.com/sharepoint/v3/contenttype/forms">
-  <Display>DocumentLibraryForm</Display>
-  <Edit>DocumentLibraryForm</Edit>
-  <New>DocumentLibraryForm</New>
-</FormTemplates>
-</file>
-
-<file path=customXml/item2.xml><?xml version="1.0" encoding="utf-8"?>
 <ct:contentTypeSchema xmlns:ct="http://schemas.microsoft.com/office/2006/metadata/contentType" xmlns:ma="http://schemas.microsoft.com/office/2006/metadata/properties/metaAttributes" ct:_="" ma:_="" ma:contentTypeName="Document" ma:contentTypeID="0x010100D9F46917140D694AAEAF39165F579555" ma:contentTypeVersion="12" ma:contentTypeDescription="Create a new document." ma:contentTypeScope="" ma:versionID="db3d14a080c3d05a25fadac5b68fa9d4">
   <xsd:schema xmlns:xsd="http://www.w3.org/2001/XMLSchema" xmlns:xs="http://www.w3.org/2001/XMLSchema" xmlns:p="http://schemas.microsoft.com/office/2006/metadata/properties" xmlns:ns1="http://schemas.microsoft.com/sharepoint/v3" xmlns:ns2="876de33e-aaa5-4507-9b92-b84e676ded0d" xmlns:ns3="9a0666c7-4cba-45e4-bb78-1ed48d50e5d1" xmlns:ns4="10dd7f8a-f247-48ee-8534-441ce336aea6" targetNamespace="http://schemas.microsoft.com/office/2006/metadata/properties" ma:root="true" ma:fieldsID="515485ad6e36e5036d2a1cb74e47cf80" ns1:_="" ns2:_="" ns3:_="" ns4:_="">
     <xsd:import namespace="http://schemas.microsoft.com/sharepoint/v3"/>
@@ -3348,6 +3130,15 @@
 </ct:contentTypeSchema>
 </file>
 
+<file path=customXml/item2.xml><?xml version="1.0" encoding="utf-8"?>
+<?mso-contentType ?>
+<FormTemplates xmlns="http://schemas.microsoft.com/sharepoint/v3/contenttype/forms">
+  <Display>DocumentLibraryForm</Display>
+  <Edit>DocumentLibraryForm</Edit>
+  <New>DocumentLibraryForm</New>
+</FormTemplates>
+</file>
+
 <file path=customXml/item3.xml><?xml version="1.0" encoding="utf-8"?>
 <p:properties xmlns:p="http://schemas.microsoft.com/office/2006/metadata/properties" xmlns:xsi="http://www.w3.org/2001/XMLSchema-instance" xmlns:pc="http://schemas.microsoft.com/office/infopath/2007/PartnerControls">
   <documentManagement>
@@ -3358,14 +3149,6 @@
 </file>
 
 <file path=customXml/itemProps1.xml><?xml version="1.0" encoding="utf-8"?>
-<ds:datastoreItem xmlns:ds="http://schemas.openxmlformats.org/officeDocument/2006/customXml" ds:itemID="{DF7242C1-6B94-40F1-BCDD-19163AD8E1F0}">
-  <ds:schemaRefs>
-    <ds:schemaRef ds:uri="http://schemas.microsoft.com/sharepoint/v3/contenttype/forms"/>
-  </ds:schemaRefs>
-</ds:datastoreItem>
-</file>
-
-<file path=customXml/itemProps2.xml><?xml version="1.0" encoding="utf-8"?>
 <ds:datastoreItem xmlns:ds="http://schemas.openxmlformats.org/officeDocument/2006/customXml" ds:itemID="{9A0B3DE6-1A4F-4D34-8125-8088458897F6}">
   <ds:schemaRefs>
     <ds:schemaRef ds:uri="http://schemas.microsoft.com/office/2006/metadata/contentType"/>
@@ -3386,6 +3169,14 @@
 </ds:datastoreItem>
 </file>
 
+<file path=customXml/itemProps2.xml><?xml version="1.0" encoding="utf-8"?>
+<ds:datastoreItem xmlns:ds="http://schemas.openxmlformats.org/officeDocument/2006/customXml" ds:itemID="{DF7242C1-6B94-40F1-BCDD-19163AD8E1F0}">
+  <ds:schemaRefs>
+    <ds:schemaRef ds:uri="http://schemas.microsoft.com/sharepoint/v3/contenttype/forms"/>
+  </ds:schemaRefs>
+</ds:datastoreItem>
+</file>
+
 <file path=customXml/itemProps3.xml><?xml version="1.0" encoding="utf-8"?>
 <ds:datastoreItem xmlns:ds="http://schemas.openxmlformats.org/officeDocument/2006/customXml" ds:itemID="{85DEB54A-209E-49E5-B2A2-08BCED6BDB50}">
   <ds:schemaRefs>

</xml_diff>